<commit_message>
Updated Project Requirements 6/28/2018
</commit_message>
<xml_diff>
--- a/Final Project Requirements.docx
+++ b/Final Project Requirements.docx
@@ -149,22 +149,7 @@
           <w:rtl w:val="0"/>
         </w:rPr>
         <w:tab/>
-        <w:t xml:space="preserve">My final project will be working with a sporting goods store. The problem with the sporting goods store is that their current inventory system is very random. Their current inventory system is just one big list of everything they have in the store in the format of Category, Item Name, and the cost of each good. I will be developing a system to help this store become more organized. This store also has problems with keeping track of customers and their orders. I will calculate profits for each order and also keep track of top customers. Lastly, this program will keep track of company cash flow and make sure we do not dip down into the negatives when buying more product. </w:t>
-      </w:r>
-    </w:p>
-    <w:p>
-      <w:pPr>
-        <w:contextualSpacing w:val="0"/>
-        <w:rPr>
-          <w:rFonts w:ascii="Times New Roman" w:cs="Times New Roman" w:eastAsia="Times New Roman" w:hAnsi="Times New Roman"/>
-          <w:sz w:val="24"/>
-          <w:szCs w:val="24"/>
-        </w:rPr>
-      </w:pPr>
-      <w:r>
-        <w:rPr>
-          <w:rtl w:val="0"/>
-        </w:rPr>
+        <w:t xml:space="preserve">My final project will be working with a sporting goods store. The problem with the sporting goods store is that their current inventory system is very random. Their current inventory system is just one big list of everything they have in the store in the format of Category, Brand Name, Item type, color and the cost of each good. I will be developing a system to help this store become more organized. This store also has problems with keeping track of customers and their orders. I will calculate profits for each order and also keep track of top customers. Lastly, this program will keep track of the companies available spending cash on hand and allow them to purchase more inventory. </w:t>
       </w:r>
     </w:p>
     <w:p>
@@ -211,7 +196,12 @@
           <w:szCs w:val="24"/>
           <w:rtl w:val="0"/>
         </w:rPr>
-        <w:t xml:space="preserve">Take in one big file of inventory and sort it out by Sporting category. The inventory should be sorted in ascending order by price. Assign an item number to each item. </w:t>
+        <w:t xml:space="preserve">Take in one big file of inventory and sort it out by Sporting category. The inventory should be sorted in ascending order by price. </w:t>
+      </w:r>
+      <w:r>
+        <w:rPr>
+          <w:rtl w:val="0"/>
+        </w:rPr>
       </w:r>
     </w:p>
     <w:p>
@@ -237,7 +227,7 @@
           <w:szCs w:val="24"/>
           <w:rtl w:val="0"/>
         </w:rPr>
-        <w:t xml:space="preserve">Take in a list of customers and their orders from a file. Calculate and track profit from the sales, as well as update the inventory files after the orders have been placed.</w:t>
+        <w:t xml:space="preserve">Take in a list of customers and their orders from a file. Assign an order ID to each order that has been placed. Calculate and track profit from the sales list, as well as update the inventory files after the orders have been placed to remove items that are now out of stock. </w:t>
       </w:r>
     </w:p>
     <w:p>
@@ -263,7 +253,7 @@
           <w:szCs w:val="24"/>
           <w:rtl w:val="0"/>
         </w:rPr>
-        <w:t xml:space="preserve">Keep track of top customers. Assign a customer ID to customers for easier tracking. Create a text file with a list of our biggest buyers ($10,000+ in spending. This number is subject to change).</w:t>
+        <w:t xml:space="preserve">Keep track of our bulk buyers. Create a text file with a list of buyers who have made more than one purchase in a month. This text file will list first name, last name, and email so our marketing team can easily take this information and send mass promotional offers strictly for our bulk buyers. </w:t>
       </w:r>
     </w:p>
     <w:p>
@@ -289,23 +279,7 @@
           <w:szCs w:val="24"/>
           <w:rtl w:val="0"/>
         </w:rPr>
-        <w:t xml:space="preserve">Track companies cash flow. Do not allow any more purchases if the company hits a negative cash balance. (Possibly add the ability to borrow money if the company hits a negative balance, TBD).</w:t>
-      </w:r>
-    </w:p>
-    <w:p>
-      <w:pPr>
-        <w:contextualSpacing w:val="0"/>
-        <w:rPr>
-          <w:rFonts w:ascii="Times New Roman" w:cs="Times New Roman" w:eastAsia="Times New Roman" w:hAnsi="Times New Roman"/>
-          <w:b w:val="1"/>
-          <w:sz w:val="24"/>
-          <w:szCs w:val="24"/>
-        </w:rPr>
-      </w:pPr>
-      <w:r>
-        <w:rPr>
-          <w:rtl w:val="0"/>
-        </w:rPr>
+        <w:t xml:space="preserve">Track companies available cash and allow the company to purchase more inventory from a list. Warn the company if a transaction is going to take them below a negative balance, and allow them to choose whether or not they would like to complete this transaction. </w:t>
       </w:r>
     </w:p>
     <w:p>
@@ -398,33 +372,6 @@
     </w:p>
     <w:p>
       <w:pPr>
-        <w:numPr>
-          <w:ilvl w:val="0"/>
-          <w:numId w:val="2"/>
-        </w:numPr>
-        <w:spacing w:line="240" w:lineRule="auto"/>
-        <w:ind w:left="720" w:hanging="360"/>
-        <w:rPr>
-          <w:rFonts w:ascii="Times New Roman" w:cs="Times New Roman" w:eastAsia="Times New Roman" w:hAnsi="Times New Roman"/>
-          <w:b w:val="1"/>
-          <w:sz w:val="24"/>
-          <w:szCs w:val="24"/>
-          <w:u w:val="none"/>
-        </w:rPr>
-      </w:pPr>
-      <w:r>
-        <w:rPr>
-          <w:rFonts w:ascii="Times New Roman" w:cs="Times New Roman" w:eastAsia="Times New Roman" w:hAnsi="Times New Roman"/>
-          <w:b w:val="1"/>
-          <w:sz w:val="24"/>
-          <w:szCs w:val="24"/>
-          <w:rtl w:val="0"/>
-        </w:rPr>
-        <w:t xml:space="preserve">Company is starting out with $100,000 in cash. </w:t>
-      </w:r>
-    </w:p>
-    <w:p>
-      <w:pPr>
         <w:spacing w:line="240" w:lineRule="auto"/>
         <w:contextualSpacing w:val="0"/>
         <w:rPr>
@@ -535,14 +482,14 @@
           <mc:Choice Requires="wpg">
             <w:drawing>
               <wp:inline distB="114300" distT="114300" distL="114300" distR="114300">
-                <wp:extent cx="2447925" cy="4933950"/>
+                <wp:extent cx="2447925" cy="5772150"/>
                 <wp:effectExtent b="0" l="0" r="0" t="0"/>
-                <wp:docPr id="2" name=""/>
+                <wp:docPr id="1" name=""/>
                 <a:graphic>
                   <a:graphicData uri="http://schemas.microsoft.com/office/word/2010/wordprocessingShape">
                     <wps:wsp>
                       <wps:cNvSpPr txBox="1"/>
-                      <wps:cNvPr id="3" name="Shape 3"/>
+                      <wps:cNvPr id="2" name="Shape 2"/>
                       <wps:spPr>
                         <a:xfrm>
                           <a:off x="1000200" y="47625"/>
@@ -642,139 +589,238 @@
                                 <w:sz w:val="28"/>
                                 <w:vertAlign w:val="baseline"/>
                               </w:rPr>
-                              <w:t xml:space="preserve">- string Name</w:t>
-                            </w:r>
-                          </w:p>
-                          <w:p>
-                            <w:pPr>
-                              <w:spacing w:after="0" w:before="0" w:line="240"/>
-                              <w:ind w:left="0" w:right="0" w:firstLine="0"/>
-                              <w:jc w:val="left"/>
-                              <w:textDirection w:val="btLr"/>
-                            </w:pPr>
-                            <w:r>
-                              <w:rPr>
-                                <w:rFonts w:ascii="Arial" w:cs="Arial" w:eastAsia="Arial" w:hAnsi="Arial"/>
-                                <w:b w:val="0"/>
-                                <w:i w:val="0"/>
-                                <w:smallCaps w:val="0"/>
-                                <w:strike w:val="0"/>
-                                <w:color w:val="000000"/>
-                                <w:sz w:val="28"/>
-                                <w:vertAlign w:val="baseline"/>
-                              </w:rPr>
-                            </w:r>
-                            <w:r>
-                              <w:rPr>
-                                <w:rFonts w:ascii="Arial" w:cs="Arial" w:eastAsia="Arial" w:hAnsi="Arial"/>
-                                <w:b w:val="0"/>
-                                <w:i w:val="0"/>
-                                <w:smallCaps w:val="0"/>
-                                <w:strike w:val="0"/>
-                                <w:color w:val="000000"/>
-                                <w:sz w:val="28"/>
-                                <w:vertAlign w:val="baseline"/>
-                              </w:rPr>
-                              <w:t xml:space="preserve">- string Email</w:t>
-                            </w:r>
-                          </w:p>
-                          <w:p>
-                            <w:pPr>
-                              <w:spacing w:after="0" w:before="0" w:line="240"/>
-                              <w:ind w:left="0" w:right="0" w:firstLine="0"/>
-                              <w:jc w:val="left"/>
-                              <w:textDirection w:val="btLr"/>
-                            </w:pPr>
-                            <w:r>
-                              <w:rPr>
-                                <w:rFonts w:ascii="Arial" w:cs="Arial" w:eastAsia="Arial" w:hAnsi="Arial"/>
-                                <w:b w:val="0"/>
-                                <w:i w:val="0"/>
-                                <w:smallCaps w:val="0"/>
-                                <w:strike w:val="0"/>
-                                <w:color w:val="000000"/>
-                                <w:sz w:val="28"/>
-                                <w:vertAlign w:val="baseline"/>
-                              </w:rPr>
-                            </w:r>
-                            <w:r>
-                              <w:rPr>
-                                <w:rFonts w:ascii="Arial" w:cs="Arial" w:eastAsia="Arial" w:hAnsi="Arial"/>
-                                <w:b w:val="0"/>
-                                <w:i w:val="0"/>
-                                <w:smallCaps w:val="0"/>
-                                <w:strike w:val="0"/>
-                                <w:color w:val="000000"/>
-                                <w:sz w:val="28"/>
-                                <w:vertAlign w:val="baseline"/>
-                              </w:rPr>
-                              <w:t xml:space="preserve">- string Category</w:t>
-                            </w:r>
-                          </w:p>
-                          <w:p>
-                            <w:pPr>
-                              <w:spacing w:after="0" w:before="0" w:line="240"/>
-                              <w:ind w:left="0" w:right="0" w:firstLine="0"/>
-                              <w:jc w:val="left"/>
-                              <w:textDirection w:val="btLr"/>
-                            </w:pPr>
-                            <w:r>
-                              <w:rPr>
-                                <w:rFonts w:ascii="Arial" w:cs="Arial" w:eastAsia="Arial" w:hAnsi="Arial"/>
-                                <w:b w:val="0"/>
-                                <w:i w:val="0"/>
-                                <w:smallCaps w:val="0"/>
-                                <w:strike w:val="0"/>
-                                <w:color w:val="000000"/>
-                                <w:sz w:val="28"/>
-                                <w:vertAlign w:val="baseline"/>
-                              </w:rPr>
-                            </w:r>
-                            <w:r>
-                              <w:rPr>
-                                <w:rFonts w:ascii="Arial" w:cs="Arial" w:eastAsia="Arial" w:hAnsi="Arial"/>
-                                <w:b w:val="0"/>
-                                <w:i w:val="0"/>
-                                <w:smallCaps w:val="0"/>
-                                <w:strike w:val="0"/>
-                                <w:color w:val="000000"/>
-                                <w:sz w:val="28"/>
-                                <w:vertAlign w:val="baseline"/>
-                              </w:rPr>
-                              <w:t xml:space="preserve">- string Item Name</w:t>
-                            </w:r>
-                          </w:p>
-                          <w:p>
-                            <w:pPr>
-                              <w:spacing w:after="0" w:before="0" w:line="240"/>
-                              <w:ind w:left="0" w:right="0" w:firstLine="0"/>
-                              <w:jc w:val="left"/>
-                              <w:textDirection w:val="btLr"/>
-                            </w:pPr>
-                            <w:r>
-                              <w:rPr>
-                                <w:rFonts w:ascii="Arial" w:cs="Arial" w:eastAsia="Arial" w:hAnsi="Arial"/>
-                                <w:b w:val="0"/>
-                                <w:i w:val="0"/>
-                                <w:smallCaps w:val="0"/>
-                                <w:strike w:val="0"/>
-                                <w:color w:val="000000"/>
-                                <w:sz w:val="28"/>
-                                <w:vertAlign w:val="baseline"/>
-                              </w:rPr>
-                            </w:r>
-                            <w:r>
-                              <w:rPr>
-                                <w:rFonts w:ascii="Arial" w:cs="Arial" w:eastAsia="Arial" w:hAnsi="Arial"/>
-                                <w:b w:val="0"/>
-                                <w:i w:val="0"/>
-                                <w:smallCaps w:val="0"/>
-                                <w:strike w:val="0"/>
-                                <w:color w:val="000000"/>
-                                <w:sz w:val="28"/>
-                                <w:vertAlign w:val="baseline"/>
-                              </w:rPr>
-                              <w:t xml:space="preserve">- int Saleprice</w:t>
+                              <w:t xml:space="preserve">- string fname</w:t>
+                            </w:r>
+                          </w:p>
+                          <w:p>
+                            <w:pPr>
+                              <w:spacing w:after="0" w:before="0" w:line="240"/>
+                              <w:ind w:left="0" w:right="0" w:firstLine="0"/>
+                              <w:jc w:val="left"/>
+                              <w:textDirection w:val="btLr"/>
+                            </w:pPr>
+                            <w:r>
+                              <w:rPr>
+                                <w:rFonts w:ascii="Arial" w:cs="Arial" w:eastAsia="Arial" w:hAnsi="Arial"/>
+                                <w:b w:val="0"/>
+                                <w:i w:val="0"/>
+                                <w:smallCaps w:val="0"/>
+                                <w:strike w:val="0"/>
+                                <w:color w:val="000000"/>
+                                <w:sz w:val="28"/>
+                                <w:vertAlign w:val="baseline"/>
+                              </w:rPr>
+                            </w:r>
+                            <w:r>
+                              <w:rPr>
+                                <w:rFonts w:ascii="Arial" w:cs="Arial" w:eastAsia="Arial" w:hAnsi="Arial"/>
+                                <w:b w:val="0"/>
+                                <w:i w:val="0"/>
+                                <w:smallCaps w:val="0"/>
+                                <w:strike w:val="0"/>
+                                <w:color w:val="000000"/>
+                                <w:sz w:val="28"/>
+                                <w:vertAlign w:val="baseline"/>
+                              </w:rPr>
+                              <w:t xml:space="preserve">-string lname</w:t>
+                            </w:r>
+                          </w:p>
+                          <w:p>
+                            <w:pPr>
+                              <w:spacing w:after="0" w:before="0" w:line="240"/>
+                              <w:ind w:left="0" w:right="0" w:firstLine="0"/>
+                              <w:jc w:val="left"/>
+                              <w:textDirection w:val="btLr"/>
+                            </w:pPr>
+                            <w:r>
+                              <w:rPr>
+                                <w:rFonts w:ascii="Arial" w:cs="Arial" w:eastAsia="Arial" w:hAnsi="Arial"/>
+                                <w:b w:val="0"/>
+                                <w:i w:val="0"/>
+                                <w:smallCaps w:val="0"/>
+                                <w:strike w:val="0"/>
+                                <w:color w:val="000000"/>
+                                <w:sz w:val="28"/>
+                                <w:vertAlign w:val="baseline"/>
+                              </w:rPr>
+                            </w:r>
+                            <w:r>
+                              <w:rPr>
+                                <w:rFonts w:ascii="Arial" w:cs="Arial" w:eastAsia="Arial" w:hAnsi="Arial"/>
+                                <w:b w:val="0"/>
+                                <w:i w:val="0"/>
+                                <w:smallCaps w:val="0"/>
+                                <w:strike w:val="0"/>
+                                <w:color w:val="000000"/>
+                                <w:sz w:val="28"/>
+                                <w:vertAlign w:val="baseline"/>
+                              </w:rPr>
+                              <w:t xml:space="preserve">- string email</w:t>
+                            </w:r>
+                          </w:p>
+                          <w:p>
+                            <w:pPr>
+                              <w:spacing w:after="0" w:before="0" w:line="240"/>
+                              <w:ind w:left="0" w:right="0" w:firstLine="0"/>
+                              <w:jc w:val="left"/>
+                              <w:textDirection w:val="btLr"/>
+                            </w:pPr>
+                            <w:r>
+                              <w:rPr>
+                                <w:rFonts w:ascii="Arial" w:cs="Arial" w:eastAsia="Arial" w:hAnsi="Arial"/>
+                                <w:b w:val="0"/>
+                                <w:i w:val="0"/>
+                                <w:smallCaps w:val="0"/>
+                                <w:strike w:val="0"/>
+                                <w:color w:val="000000"/>
+                                <w:sz w:val="28"/>
+                                <w:vertAlign w:val="baseline"/>
+                              </w:rPr>
+                            </w:r>
+                            <w:r>
+                              <w:rPr>
+                                <w:rFonts w:ascii="Arial" w:cs="Arial" w:eastAsia="Arial" w:hAnsi="Arial"/>
+                                <w:b w:val="0"/>
+                                <w:i w:val="0"/>
+                                <w:smallCaps w:val="0"/>
+                                <w:strike w:val="0"/>
+                                <w:color w:val="000000"/>
+                                <w:sz w:val="28"/>
+                                <w:vertAlign w:val="baseline"/>
+                              </w:rPr>
+                              <w:t xml:space="preserve">- string category</w:t>
+                            </w:r>
+                          </w:p>
+                          <w:p>
+                            <w:pPr>
+                              <w:spacing w:after="0" w:before="0" w:line="240"/>
+                              <w:ind w:left="0" w:right="0" w:firstLine="0"/>
+                              <w:jc w:val="left"/>
+                              <w:textDirection w:val="btLr"/>
+                            </w:pPr>
+                            <w:r>
+                              <w:rPr>
+                                <w:rFonts w:ascii="Arial" w:cs="Arial" w:eastAsia="Arial" w:hAnsi="Arial"/>
+                                <w:b w:val="0"/>
+                                <w:i w:val="0"/>
+                                <w:smallCaps w:val="0"/>
+                                <w:strike w:val="0"/>
+                                <w:color w:val="000000"/>
+                                <w:sz w:val="28"/>
+                                <w:vertAlign w:val="baseline"/>
+                              </w:rPr>
+                            </w:r>
+                            <w:r>
+                              <w:rPr>
+                                <w:rFonts w:ascii="Arial" w:cs="Arial" w:eastAsia="Arial" w:hAnsi="Arial"/>
+                                <w:b w:val="0"/>
+                                <w:i w:val="0"/>
+                                <w:smallCaps w:val="0"/>
+                                <w:strike w:val="0"/>
+                                <w:color w:val="000000"/>
+                                <w:sz w:val="28"/>
+                                <w:vertAlign w:val="baseline"/>
+                              </w:rPr>
+                              <w:t xml:space="preserve">- string brand</w:t>
+                            </w:r>
+                          </w:p>
+                          <w:p>
+                            <w:pPr>
+                              <w:spacing w:after="0" w:before="0" w:line="240"/>
+                              <w:ind w:left="0" w:right="0" w:firstLine="0"/>
+                              <w:jc w:val="left"/>
+                              <w:textDirection w:val="btLr"/>
+                            </w:pPr>
+                            <w:r>
+                              <w:rPr>
+                                <w:rFonts w:ascii="Arial" w:cs="Arial" w:eastAsia="Arial" w:hAnsi="Arial"/>
+                                <w:b w:val="0"/>
+                                <w:i w:val="0"/>
+                                <w:smallCaps w:val="0"/>
+                                <w:strike w:val="0"/>
+                                <w:color w:val="000000"/>
+                                <w:sz w:val="28"/>
+                                <w:vertAlign w:val="baseline"/>
+                              </w:rPr>
+                            </w:r>
+                            <w:r>
+                              <w:rPr>
+                                <w:rFonts w:ascii="Arial" w:cs="Arial" w:eastAsia="Arial" w:hAnsi="Arial"/>
+                                <w:b w:val="0"/>
+                                <w:i w:val="0"/>
+                                <w:smallCaps w:val="0"/>
+                                <w:strike w:val="0"/>
+                                <w:color w:val="000000"/>
+                                <w:sz w:val="28"/>
+                                <w:vertAlign w:val="baseline"/>
+                              </w:rPr>
+                              <w:t xml:space="preserve">- string iname</w:t>
+                            </w:r>
+                          </w:p>
+                          <w:p>
+                            <w:pPr>
+                              <w:spacing w:after="0" w:before="0" w:line="240"/>
+                              <w:ind w:left="0" w:right="0" w:firstLine="0"/>
+                              <w:jc w:val="left"/>
+                              <w:textDirection w:val="btLr"/>
+                            </w:pPr>
+                            <w:r>
+                              <w:rPr>
+                                <w:rFonts w:ascii="Arial" w:cs="Arial" w:eastAsia="Arial" w:hAnsi="Arial"/>
+                                <w:b w:val="0"/>
+                                <w:i w:val="0"/>
+                                <w:smallCaps w:val="0"/>
+                                <w:strike w:val="0"/>
+                                <w:color w:val="000000"/>
+                                <w:sz w:val="28"/>
+                                <w:vertAlign w:val="baseline"/>
+                              </w:rPr>
+                            </w:r>
+                            <w:r>
+                              <w:rPr>
+                                <w:rFonts w:ascii="Arial" w:cs="Arial" w:eastAsia="Arial" w:hAnsi="Arial"/>
+                                <w:b w:val="0"/>
+                                <w:i w:val="0"/>
+                                <w:smallCaps w:val="0"/>
+                                <w:strike w:val="0"/>
+                                <w:color w:val="000000"/>
+                                <w:sz w:val="28"/>
+                                <w:vertAlign w:val="baseline"/>
+                              </w:rPr>
+                              <w:t xml:space="preserve">- string color</w:t>
+                            </w:r>
+                          </w:p>
+                          <w:p>
+                            <w:pPr>
+                              <w:spacing w:after="0" w:before="0" w:line="240"/>
+                              <w:ind w:left="0" w:right="0" w:firstLine="0"/>
+                              <w:jc w:val="left"/>
+                              <w:textDirection w:val="btLr"/>
+                            </w:pPr>
+                            <w:r>
+                              <w:rPr>
+                                <w:rFonts w:ascii="Arial" w:cs="Arial" w:eastAsia="Arial" w:hAnsi="Arial"/>
+                                <w:b w:val="0"/>
+                                <w:i w:val="0"/>
+                                <w:smallCaps w:val="0"/>
+                                <w:strike w:val="0"/>
+                                <w:color w:val="000000"/>
+                                <w:sz w:val="28"/>
+                                <w:vertAlign w:val="baseline"/>
+                              </w:rPr>
+                            </w:r>
+                            <w:r>
+                              <w:rPr>
+                                <w:rFonts w:ascii="Arial" w:cs="Arial" w:eastAsia="Arial" w:hAnsi="Arial"/>
+                                <w:b w:val="0"/>
+                                <w:i w:val="0"/>
+                                <w:smallCaps w:val="0"/>
+                                <w:strike w:val="0"/>
+                                <w:color w:val="000000"/>
+                                <w:sz w:val="28"/>
+                                <w:vertAlign w:val="baseline"/>
+                              </w:rPr>
+                              <w:t xml:space="preserve">- int saleprice</w:t>
                             </w:r>
                           </w:p>
                           <w:p>
@@ -840,6 +886,39 @@
                                 <w:sz w:val="28"/>
                                 <w:vertAlign w:val="baseline"/>
                               </w:rPr>
+                              <w:t xml:space="preserve">- static int IDPool</w:t>
+                            </w:r>
+                          </w:p>
+                          <w:p>
+                            <w:pPr>
+                              <w:spacing w:after="0" w:before="0" w:line="240"/>
+                              <w:ind w:left="0" w:right="0" w:firstLine="0"/>
+                              <w:jc w:val="left"/>
+                              <w:textDirection w:val="btLr"/>
+                            </w:pPr>
+                            <w:r>
+                              <w:rPr>
+                                <w:rFonts w:ascii="Arial" w:cs="Arial" w:eastAsia="Arial" w:hAnsi="Arial"/>
+                                <w:b w:val="0"/>
+                                <w:i w:val="0"/>
+                                <w:smallCaps w:val="0"/>
+                                <w:strike w:val="0"/>
+                                <w:color w:val="000000"/>
+                                <w:sz w:val="28"/>
+                                <w:vertAlign w:val="baseline"/>
+                              </w:rPr>
+                            </w:r>
+                            <w:r>
+                              <w:rPr>
+                                <w:rFonts w:ascii="Arial" w:cs="Arial" w:eastAsia="Arial" w:hAnsi="Arial"/>
+                                <w:b w:val="0"/>
+                                <w:i w:val="0"/>
+                                <w:smallCaps w:val="0"/>
+                                <w:strike w:val="0"/>
+                                <w:color w:val="000000"/>
+                                <w:sz w:val="28"/>
+                                <w:vertAlign w:val="baseline"/>
+                              </w:rPr>
                               <w:t xml:space="preserve">- int profit</w:t>
                             </w:r>
                           </w:p>
@@ -906,370 +985,324 @@
                                 <w:sz w:val="28"/>
                                 <w:vertAlign w:val="baseline"/>
                               </w:rPr>
-                              <w:t xml:space="preserve">+get_name string</w:t>
-                            </w:r>
-                          </w:p>
-                          <w:p>
-                            <w:pPr>
-                              <w:spacing w:after="0" w:before="0" w:line="240"/>
-                              <w:ind w:left="0" w:right="0" w:firstLine="0"/>
-                              <w:jc w:val="left"/>
-                              <w:textDirection w:val="btLr"/>
-                            </w:pPr>
-                            <w:r>
-                              <w:rPr>
-                                <w:rFonts w:ascii="Arial" w:cs="Arial" w:eastAsia="Arial" w:hAnsi="Arial"/>
-                                <w:b w:val="0"/>
-                                <w:i w:val="0"/>
-                                <w:smallCaps w:val="0"/>
-                                <w:strike w:val="0"/>
-                                <w:color w:val="000000"/>
-                                <w:sz w:val="28"/>
-                                <w:vertAlign w:val="baseline"/>
-                              </w:rPr>
-                            </w:r>
-                            <w:r>
-                              <w:rPr>
-                                <w:rFonts w:ascii="Arial" w:cs="Arial" w:eastAsia="Arial" w:hAnsi="Arial"/>
-                                <w:b w:val="0"/>
-                                <w:i w:val="0"/>
-                                <w:smallCaps w:val="0"/>
-                                <w:strike w:val="0"/>
-                                <w:color w:val="000000"/>
-                                <w:sz w:val="28"/>
-                                <w:vertAlign w:val="baseline"/>
-                              </w:rPr>
-                              <w:t xml:space="preserve">+get_email string</w:t>
-                            </w:r>
-                          </w:p>
-                          <w:p>
-                            <w:pPr>
-                              <w:spacing w:after="0" w:before="0" w:line="240"/>
-                              <w:ind w:left="0" w:right="0" w:firstLine="0"/>
-                              <w:jc w:val="left"/>
-                              <w:textDirection w:val="btLr"/>
-                            </w:pPr>
-                            <w:r>
-                              <w:rPr>
-                                <w:rFonts w:ascii="Arial" w:cs="Arial" w:eastAsia="Arial" w:hAnsi="Arial"/>
-                                <w:b w:val="0"/>
-                                <w:i w:val="0"/>
-                                <w:smallCaps w:val="0"/>
-                                <w:strike w:val="0"/>
-                                <w:color w:val="000000"/>
-                                <w:sz w:val="28"/>
-                                <w:vertAlign w:val="baseline"/>
-                              </w:rPr>
-                            </w:r>
-                            <w:r>
-                              <w:rPr>
-                                <w:rFonts w:ascii="Arial" w:cs="Arial" w:eastAsia="Arial" w:hAnsi="Arial"/>
-                                <w:b w:val="0"/>
-                                <w:i w:val="0"/>
-                                <w:smallCaps w:val="0"/>
-                                <w:strike w:val="0"/>
-                                <w:color w:val="000000"/>
-                                <w:sz w:val="28"/>
-                                <w:vertAlign w:val="baseline"/>
-                              </w:rPr>
-                              <w:t xml:space="preserve">+get_category string</w:t>
-                            </w:r>
-                          </w:p>
-                          <w:p>
-                            <w:pPr>
-                              <w:spacing w:after="0" w:before="0" w:line="240"/>
-                              <w:ind w:left="0" w:right="0" w:firstLine="0"/>
-                              <w:jc w:val="left"/>
-                              <w:textDirection w:val="btLr"/>
-                            </w:pPr>
-                            <w:r>
-                              <w:rPr>
-                                <w:rFonts w:ascii="Arial" w:cs="Arial" w:eastAsia="Arial" w:hAnsi="Arial"/>
-                                <w:b w:val="0"/>
-                                <w:i w:val="0"/>
-                                <w:smallCaps w:val="0"/>
-                                <w:strike w:val="0"/>
-                                <w:color w:val="000000"/>
-                                <w:sz w:val="28"/>
-                                <w:vertAlign w:val="baseline"/>
-                              </w:rPr>
-                            </w:r>
-                            <w:r>
-                              <w:rPr>
-                                <w:rFonts w:ascii="Arial" w:cs="Arial" w:eastAsia="Arial" w:hAnsi="Arial"/>
-                                <w:b w:val="0"/>
-                                <w:i w:val="0"/>
-                                <w:smallCaps w:val="0"/>
-                                <w:strike w:val="0"/>
-                                <w:color w:val="000000"/>
-                                <w:sz w:val="28"/>
-                                <w:vertAlign w:val="baseline"/>
-                              </w:rPr>
-                              <w:t xml:space="preserve">+get_Itemname string</w:t>
-                            </w:r>
-                          </w:p>
-                          <w:p>
-                            <w:pPr>
-                              <w:spacing w:after="0" w:before="0" w:line="240"/>
-                              <w:ind w:left="0" w:right="0" w:firstLine="0"/>
-                              <w:jc w:val="left"/>
-                              <w:textDirection w:val="btLr"/>
-                            </w:pPr>
-                            <w:r>
-                              <w:rPr>
-                                <w:rFonts w:ascii="Arial" w:cs="Arial" w:eastAsia="Arial" w:hAnsi="Arial"/>
-                                <w:b w:val="0"/>
-                                <w:i w:val="0"/>
-                                <w:smallCaps w:val="0"/>
-                                <w:strike w:val="0"/>
-                                <w:color w:val="000000"/>
-                                <w:sz w:val="28"/>
-                                <w:vertAlign w:val="baseline"/>
-                              </w:rPr>
-                            </w:r>
-                            <w:r>
-                              <w:rPr>
-                                <w:rFonts w:ascii="Arial" w:cs="Arial" w:eastAsia="Arial" w:hAnsi="Arial"/>
-                                <w:b w:val="0"/>
-                                <w:i w:val="0"/>
-                                <w:smallCaps w:val="0"/>
-                                <w:strike w:val="0"/>
-                                <w:color w:val="000000"/>
-                                <w:sz w:val="28"/>
-                                <w:vertAlign w:val="baseline"/>
-                              </w:rPr>
-                              <w:t xml:space="preserve">+get_saleprice int</w:t>
-                            </w:r>
-                          </w:p>
-                          <w:p>
-                            <w:pPr>
-                              <w:spacing w:after="0" w:before="0" w:line="240"/>
-                              <w:ind w:left="0" w:right="0" w:firstLine="0"/>
-                              <w:jc w:val="left"/>
-                              <w:textDirection w:val="btLr"/>
-                            </w:pPr>
-                            <w:r>
-                              <w:rPr>
-                                <w:rFonts w:ascii="Arial" w:cs="Arial" w:eastAsia="Arial" w:hAnsi="Arial"/>
-                                <w:b w:val="0"/>
-                                <w:i w:val="0"/>
-                                <w:smallCaps w:val="0"/>
-                                <w:strike w:val="0"/>
-                                <w:color w:val="000000"/>
-                                <w:sz w:val="28"/>
-                                <w:vertAlign w:val="baseline"/>
-                              </w:rPr>
-                            </w:r>
-                            <w:r>
-                              <w:rPr>
-                                <w:rFonts w:ascii="Arial" w:cs="Arial" w:eastAsia="Arial" w:hAnsi="Arial"/>
-                                <w:b w:val="0"/>
-                                <w:i w:val="0"/>
-                                <w:smallCaps w:val="0"/>
-                                <w:strike w:val="0"/>
-                                <w:color w:val="000000"/>
-                                <w:sz w:val="28"/>
-                                <w:vertAlign w:val="baseline"/>
-                              </w:rPr>
-                              <w:t xml:space="preserve">+get_ID int</w:t>
-                            </w:r>
-                          </w:p>
-                          <w:p>
-                            <w:pPr>
-                              <w:spacing w:after="0" w:before="0" w:line="240"/>
-                              <w:ind w:left="0" w:right="0" w:firstLine="0"/>
-                              <w:jc w:val="left"/>
-                              <w:textDirection w:val="btLr"/>
-                            </w:pPr>
-                            <w:r>
-                              <w:rPr>
-                                <w:rFonts w:ascii="Arial" w:cs="Arial" w:eastAsia="Arial" w:hAnsi="Arial"/>
-                                <w:b w:val="0"/>
-                                <w:i w:val="0"/>
-                                <w:smallCaps w:val="0"/>
-                                <w:strike w:val="0"/>
-                                <w:color w:val="000000"/>
-                                <w:sz w:val="28"/>
-                                <w:vertAlign w:val="baseline"/>
-                              </w:rPr>
-                            </w:r>
-                            <w:r>
-                              <w:rPr>
-                                <w:rFonts w:ascii="Arial" w:cs="Arial" w:eastAsia="Arial" w:hAnsi="Arial"/>
-                                <w:b w:val="0"/>
-                                <w:i w:val="0"/>
-                                <w:smallCaps w:val="0"/>
-                                <w:strike w:val="0"/>
-                                <w:color w:val="000000"/>
-                                <w:sz w:val="28"/>
-                                <w:vertAlign w:val="baseline"/>
-                              </w:rPr>
-                              <w:t xml:space="preserve">+set_ID int</w:t>
-                            </w:r>
-                          </w:p>
-                          <w:p>
-                            <w:pPr>
-                              <w:spacing w:after="0" w:before="0" w:line="240"/>
-                              <w:ind w:left="0" w:right="0" w:firstLine="0"/>
-                              <w:jc w:val="left"/>
-                              <w:textDirection w:val="btLr"/>
-                            </w:pPr>
-                            <w:r>
-                              <w:rPr>
-                                <w:rFonts w:ascii="Arial" w:cs="Arial" w:eastAsia="Arial" w:hAnsi="Arial"/>
-                                <w:b w:val="0"/>
-                                <w:i w:val="0"/>
-                                <w:smallCaps w:val="0"/>
-                                <w:strike w:val="0"/>
-                                <w:color w:val="000000"/>
-                                <w:sz w:val="28"/>
-                                <w:vertAlign w:val="baseline"/>
-                              </w:rPr>
-                            </w:r>
-                            <w:r>
-                              <w:rPr>
-                                <w:rFonts w:ascii="Arial" w:cs="Arial" w:eastAsia="Arial" w:hAnsi="Arial"/>
-                                <w:b w:val="0"/>
-                                <w:i w:val="0"/>
-                                <w:smallCaps w:val="0"/>
-                                <w:strike w:val="0"/>
-                                <w:color w:val="000000"/>
-                                <w:sz w:val="28"/>
-                                <w:vertAlign w:val="baseline"/>
-                              </w:rPr>
-                              <w:t xml:space="preserve">+SortOrder void</w:t>
-                            </w:r>
-                          </w:p>
-                          <w:p>
-                            <w:pPr>
-                              <w:spacing w:after="0" w:before="0" w:line="240"/>
-                              <w:ind w:left="0" w:right="0" w:firstLine="0"/>
-                              <w:jc w:val="left"/>
-                              <w:textDirection w:val="btLr"/>
-                            </w:pPr>
-                            <w:r>
-                              <w:rPr>
-                                <w:rFonts w:ascii="Arial" w:cs="Arial" w:eastAsia="Arial" w:hAnsi="Arial"/>
-                                <w:b w:val="0"/>
-                                <w:i w:val="0"/>
-                                <w:smallCaps w:val="0"/>
-                                <w:strike w:val="0"/>
-                                <w:color w:val="000000"/>
-                                <w:sz w:val="28"/>
-                                <w:vertAlign w:val="baseline"/>
-                              </w:rPr>
-                            </w:r>
-                            <w:r>
-                              <w:rPr>
-                                <w:rFonts w:ascii="Arial" w:cs="Arial" w:eastAsia="Arial" w:hAnsi="Arial"/>
-                                <w:b w:val="0"/>
-                                <w:i w:val="0"/>
-                                <w:smallCaps w:val="0"/>
-                                <w:strike w:val="0"/>
-                                <w:color w:val="000000"/>
-                                <w:sz w:val="28"/>
-                                <w:vertAlign w:val="baseline"/>
-                              </w:rPr>
-                              <w:t xml:space="preserve">+get_profit int</w:t>
-                            </w:r>
-                          </w:p>
-                          <w:p>
-                            <w:pPr>
-                              <w:spacing w:after="0" w:before="0" w:line="240"/>
-                              <w:ind w:left="0" w:right="0" w:firstLine="0"/>
-                              <w:jc w:val="left"/>
-                              <w:textDirection w:val="btLr"/>
-                            </w:pPr>
-                            <w:r>
-                              <w:rPr>
-                                <w:rFonts w:ascii="Arial" w:cs="Arial" w:eastAsia="Arial" w:hAnsi="Arial"/>
-                                <w:b w:val="0"/>
-                                <w:i w:val="0"/>
-                                <w:smallCaps w:val="0"/>
-                                <w:strike w:val="0"/>
-                                <w:color w:val="000000"/>
-                                <w:sz w:val="28"/>
-                                <w:vertAlign w:val="baseline"/>
-                              </w:rPr>
-                            </w:r>
-                            <w:r>
-                              <w:rPr>
-                                <w:rFonts w:ascii="Arial" w:cs="Arial" w:eastAsia="Arial" w:hAnsi="Arial"/>
-                                <w:b w:val="0"/>
-                                <w:i w:val="0"/>
-                                <w:smallCaps w:val="0"/>
-                                <w:strike w:val="0"/>
-                                <w:color w:val="000000"/>
-                                <w:sz w:val="28"/>
-                                <w:vertAlign w:val="baseline"/>
-                              </w:rPr>
-                              <w:t xml:space="preserve">+Subtract_Inventory void</w:t>
-                            </w:r>
-                          </w:p>
-                          <w:p>
-                            <w:pPr>
-                              <w:spacing w:after="0" w:before="0" w:line="240"/>
-                              <w:ind w:left="0" w:right="0" w:firstLine="0"/>
-                              <w:jc w:val="left"/>
-                              <w:textDirection w:val="btLr"/>
-                            </w:pPr>
-                            <w:r>
-                              <w:rPr>
-                                <w:rFonts w:ascii="Arial" w:cs="Arial" w:eastAsia="Arial" w:hAnsi="Arial"/>
-                                <w:b w:val="0"/>
-                                <w:i w:val="0"/>
-                                <w:smallCaps w:val="0"/>
-                                <w:strike w:val="0"/>
-                                <w:color w:val="000000"/>
-                                <w:sz w:val="28"/>
-                                <w:vertAlign w:val="baseline"/>
-                              </w:rPr>
-                            </w:r>
-                            <w:r>
-                              <w:rPr>
-                                <w:rFonts w:ascii="Arial" w:cs="Arial" w:eastAsia="Arial" w:hAnsi="Arial"/>
-                                <w:b w:val="0"/>
-                                <w:i w:val="0"/>
-                                <w:smallCaps w:val="0"/>
-                                <w:strike w:val="0"/>
-                                <w:color w:val="000000"/>
-                                <w:sz w:val="28"/>
-                                <w:vertAlign w:val="baseline"/>
-                              </w:rPr>
-                              <w:t xml:space="preserve">+Track_Customer</w:t>
-                            </w:r>
-                          </w:p>
-                          <w:p>
-                            <w:pPr>
-                              <w:spacing w:after="0" w:before="0" w:line="240"/>
-                              <w:ind w:left="0" w:right="0" w:firstLine="0"/>
-                              <w:jc w:val="left"/>
-                              <w:textDirection w:val="btLr"/>
-                            </w:pPr>
-                            <w:r>
-                              <w:rPr>
-                                <w:rFonts w:ascii="Arial" w:cs="Arial" w:eastAsia="Arial" w:hAnsi="Arial"/>
-                                <w:b w:val="0"/>
-                                <w:i w:val="0"/>
-                                <w:smallCaps w:val="0"/>
-                                <w:strike w:val="0"/>
-                                <w:color w:val="000000"/>
-                                <w:sz w:val="28"/>
-                                <w:vertAlign w:val="baseline"/>
-                              </w:rPr>
-                            </w:r>
-                            <w:r>
-                              <w:rPr>
-                                <w:rFonts w:ascii="Arial" w:cs="Arial" w:eastAsia="Arial" w:hAnsi="Arial"/>
-                                <w:b w:val="0"/>
-                                <w:i w:val="0"/>
-                                <w:smallCaps w:val="0"/>
-                                <w:strike w:val="0"/>
-                                <w:color w:val="000000"/>
-                                <w:sz w:val="28"/>
-                                <w:vertAlign w:val="baseline"/>
-                              </w:rPr>
-                              <w:t xml:space="preserve">+WritetoFile void</w:t>
+                              <w:t xml:space="preserve">+getFname string</w:t>
+                            </w:r>
+                          </w:p>
+                          <w:p>
+                            <w:pPr>
+                              <w:spacing w:after="0" w:before="0" w:line="240"/>
+                              <w:ind w:left="0" w:right="0" w:firstLine="0"/>
+                              <w:jc w:val="left"/>
+                              <w:textDirection w:val="btLr"/>
+                            </w:pPr>
+                            <w:r>
+                              <w:rPr>
+                                <w:rFonts w:ascii="Arial" w:cs="Arial" w:eastAsia="Arial" w:hAnsi="Arial"/>
+                                <w:b w:val="0"/>
+                                <w:i w:val="0"/>
+                                <w:smallCaps w:val="0"/>
+                                <w:strike w:val="0"/>
+                                <w:color w:val="000000"/>
+                                <w:sz w:val="28"/>
+                                <w:vertAlign w:val="baseline"/>
+                              </w:rPr>
+                            </w:r>
+                            <w:r>
+                              <w:rPr>
+                                <w:rFonts w:ascii="Arial" w:cs="Arial" w:eastAsia="Arial" w:hAnsi="Arial"/>
+                                <w:b w:val="0"/>
+                                <w:i w:val="0"/>
+                                <w:smallCaps w:val="0"/>
+                                <w:strike w:val="0"/>
+                                <w:color w:val="000000"/>
+                                <w:sz w:val="28"/>
+                                <w:vertAlign w:val="baseline"/>
+                              </w:rPr>
+                              <w:t xml:space="preserve">+getLName string</w:t>
+                            </w:r>
+                          </w:p>
+                          <w:p>
+                            <w:pPr>
+                              <w:spacing w:after="0" w:before="0" w:line="240"/>
+                              <w:ind w:left="0" w:right="0" w:firstLine="0"/>
+                              <w:jc w:val="left"/>
+                              <w:textDirection w:val="btLr"/>
+                            </w:pPr>
+                            <w:r>
+                              <w:rPr>
+                                <w:rFonts w:ascii="Arial" w:cs="Arial" w:eastAsia="Arial" w:hAnsi="Arial"/>
+                                <w:b w:val="0"/>
+                                <w:i w:val="0"/>
+                                <w:smallCaps w:val="0"/>
+                                <w:strike w:val="0"/>
+                                <w:color w:val="000000"/>
+                                <w:sz w:val="28"/>
+                                <w:vertAlign w:val="baseline"/>
+                              </w:rPr>
+                            </w:r>
+                            <w:r>
+                              <w:rPr>
+                                <w:rFonts w:ascii="Arial" w:cs="Arial" w:eastAsia="Arial" w:hAnsi="Arial"/>
+                                <w:b w:val="0"/>
+                                <w:i w:val="0"/>
+                                <w:smallCaps w:val="0"/>
+                                <w:strike w:val="0"/>
+                                <w:color w:val="000000"/>
+                                <w:sz w:val="28"/>
+                                <w:vertAlign w:val="baseline"/>
+                              </w:rPr>
+                              <w:t xml:space="preserve">+getBrand string</w:t>
+                            </w:r>
+                          </w:p>
+                          <w:p>
+                            <w:pPr>
+                              <w:spacing w:after="0" w:before="0" w:line="240"/>
+                              <w:ind w:left="0" w:right="0" w:firstLine="0"/>
+                              <w:jc w:val="left"/>
+                              <w:textDirection w:val="btLr"/>
+                            </w:pPr>
+                            <w:r>
+                              <w:rPr>
+                                <w:rFonts w:ascii="Arial" w:cs="Arial" w:eastAsia="Arial" w:hAnsi="Arial"/>
+                                <w:b w:val="0"/>
+                                <w:i w:val="0"/>
+                                <w:smallCaps w:val="0"/>
+                                <w:strike w:val="0"/>
+                                <w:color w:val="000000"/>
+                                <w:sz w:val="28"/>
+                                <w:vertAlign w:val="baseline"/>
+                              </w:rPr>
+                            </w:r>
+                            <w:r>
+                              <w:rPr>
+                                <w:rFonts w:ascii="Arial" w:cs="Arial" w:eastAsia="Arial" w:hAnsi="Arial"/>
+                                <w:b w:val="0"/>
+                                <w:i w:val="0"/>
+                                <w:smallCaps w:val="0"/>
+                                <w:strike w:val="0"/>
+                                <w:color w:val="000000"/>
+                                <w:sz w:val="28"/>
+                                <w:vertAlign w:val="baseline"/>
+                              </w:rPr>
+                              <w:t xml:space="preserve">+getColor string</w:t>
+                            </w:r>
+                          </w:p>
+                          <w:p>
+                            <w:pPr>
+                              <w:spacing w:after="0" w:before="0" w:line="240"/>
+                              <w:ind w:left="0" w:right="0" w:firstLine="0"/>
+                              <w:jc w:val="left"/>
+                              <w:textDirection w:val="btLr"/>
+                            </w:pPr>
+                            <w:r>
+                              <w:rPr>
+                                <w:rFonts w:ascii="Arial" w:cs="Arial" w:eastAsia="Arial" w:hAnsi="Arial"/>
+                                <w:b w:val="0"/>
+                                <w:i w:val="0"/>
+                                <w:smallCaps w:val="0"/>
+                                <w:strike w:val="0"/>
+                                <w:color w:val="000000"/>
+                                <w:sz w:val="28"/>
+                                <w:vertAlign w:val="baseline"/>
+                              </w:rPr>
+                            </w:r>
+                            <w:r>
+                              <w:rPr>
+                                <w:rFonts w:ascii="Arial" w:cs="Arial" w:eastAsia="Arial" w:hAnsi="Arial"/>
+                                <w:b w:val="0"/>
+                                <w:i w:val="0"/>
+                                <w:smallCaps w:val="0"/>
+                                <w:strike w:val="0"/>
+                                <w:color w:val="000000"/>
+                                <w:sz w:val="28"/>
+                                <w:vertAlign w:val="baseline"/>
+                              </w:rPr>
+                              <w:t xml:space="preserve">+getemail string</w:t>
+                            </w:r>
+                          </w:p>
+                          <w:p>
+                            <w:pPr>
+                              <w:spacing w:after="0" w:before="0" w:line="240"/>
+                              <w:ind w:left="0" w:right="0" w:firstLine="0"/>
+                              <w:jc w:val="left"/>
+                              <w:textDirection w:val="btLr"/>
+                            </w:pPr>
+                            <w:r>
+                              <w:rPr>
+                                <w:rFonts w:ascii="Arial" w:cs="Arial" w:eastAsia="Arial" w:hAnsi="Arial"/>
+                                <w:b w:val="0"/>
+                                <w:i w:val="0"/>
+                                <w:smallCaps w:val="0"/>
+                                <w:strike w:val="0"/>
+                                <w:color w:val="000000"/>
+                                <w:sz w:val="28"/>
+                                <w:vertAlign w:val="baseline"/>
+                              </w:rPr>
+                            </w:r>
+                            <w:r>
+                              <w:rPr>
+                                <w:rFonts w:ascii="Arial" w:cs="Arial" w:eastAsia="Arial" w:hAnsi="Arial"/>
+                                <w:b w:val="0"/>
+                                <w:i w:val="0"/>
+                                <w:smallCaps w:val="0"/>
+                                <w:strike w:val="0"/>
+                                <w:color w:val="000000"/>
+                                <w:sz w:val="28"/>
+                                <w:vertAlign w:val="baseline"/>
+                              </w:rPr>
+                              <w:t xml:space="preserve">+getcategory string</w:t>
+                            </w:r>
+                          </w:p>
+                          <w:p>
+                            <w:pPr>
+                              <w:spacing w:after="0" w:before="0" w:line="240"/>
+                              <w:ind w:left="0" w:right="0" w:firstLine="0"/>
+                              <w:jc w:val="left"/>
+                              <w:textDirection w:val="btLr"/>
+                            </w:pPr>
+                            <w:r>
+                              <w:rPr>
+                                <w:rFonts w:ascii="Arial" w:cs="Arial" w:eastAsia="Arial" w:hAnsi="Arial"/>
+                                <w:b w:val="0"/>
+                                <w:i w:val="0"/>
+                                <w:smallCaps w:val="0"/>
+                                <w:strike w:val="0"/>
+                                <w:color w:val="000000"/>
+                                <w:sz w:val="28"/>
+                                <w:vertAlign w:val="baseline"/>
+                              </w:rPr>
+                            </w:r>
+                            <w:r>
+                              <w:rPr>
+                                <w:rFonts w:ascii="Arial" w:cs="Arial" w:eastAsia="Arial" w:hAnsi="Arial"/>
+                                <w:b w:val="0"/>
+                                <w:i w:val="0"/>
+                                <w:smallCaps w:val="0"/>
+                                <w:strike w:val="0"/>
+                                <w:color w:val="000000"/>
+                                <w:sz w:val="28"/>
+                                <w:vertAlign w:val="baseline"/>
+                              </w:rPr>
+                              <w:t xml:space="preserve">+getIname string</w:t>
+                            </w:r>
+                          </w:p>
+                          <w:p>
+                            <w:pPr>
+                              <w:spacing w:after="0" w:before="0" w:line="240"/>
+                              <w:ind w:left="0" w:right="0" w:firstLine="0"/>
+                              <w:jc w:val="left"/>
+                              <w:textDirection w:val="btLr"/>
+                            </w:pPr>
+                            <w:r>
+                              <w:rPr>
+                                <w:rFonts w:ascii="Arial" w:cs="Arial" w:eastAsia="Arial" w:hAnsi="Arial"/>
+                                <w:b w:val="0"/>
+                                <w:i w:val="0"/>
+                                <w:smallCaps w:val="0"/>
+                                <w:strike w:val="0"/>
+                                <w:color w:val="000000"/>
+                                <w:sz w:val="28"/>
+                                <w:vertAlign w:val="baseline"/>
+                              </w:rPr>
+                            </w:r>
+                            <w:r>
+                              <w:rPr>
+                                <w:rFonts w:ascii="Arial" w:cs="Arial" w:eastAsia="Arial" w:hAnsi="Arial"/>
+                                <w:b w:val="0"/>
+                                <w:i w:val="0"/>
+                                <w:smallCaps w:val="0"/>
+                                <w:strike w:val="0"/>
+                                <w:color w:val="000000"/>
+                                <w:sz w:val="28"/>
+                                <w:vertAlign w:val="baseline"/>
+                              </w:rPr>
+                              <w:t xml:space="preserve">+getsaleprice int</w:t>
+                            </w:r>
+                          </w:p>
+                          <w:p>
+                            <w:pPr>
+                              <w:spacing w:after="0" w:before="0" w:line="240"/>
+                              <w:ind w:left="0" w:right="0" w:firstLine="0"/>
+                              <w:jc w:val="left"/>
+                              <w:textDirection w:val="btLr"/>
+                            </w:pPr>
+                            <w:r>
+                              <w:rPr>
+                                <w:rFonts w:ascii="Arial" w:cs="Arial" w:eastAsia="Arial" w:hAnsi="Arial"/>
+                                <w:b w:val="0"/>
+                                <w:i w:val="0"/>
+                                <w:smallCaps w:val="0"/>
+                                <w:strike w:val="0"/>
+                                <w:color w:val="000000"/>
+                                <w:sz w:val="28"/>
+                                <w:vertAlign w:val="baseline"/>
+                              </w:rPr>
+                            </w:r>
+                            <w:r>
+                              <w:rPr>
+                                <w:rFonts w:ascii="Arial" w:cs="Arial" w:eastAsia="Arial" w:hAnsi="Arial"/>
+                                <w:b w:val="0"/>
+                                <w:i w:val="0"/>
+                                <w:smallCaps w:val="0"/>
+                                <w:strike w:val="0"/>
+                                <w:color w:val="000000"/>
+                                <w:sz w:val="28"/>
+                                <w:vertAlign w:val="baseline"/>
+                              </w:rPr>
+                              <w:t xml:space="preserve">+getID int</w:t>
+                            </w:r>
+                          </w:p>
+                          <w:p>
+                            <w:pPr>
+                              <w:spacing w:after="0" w:before="0" w:line="240"/>
+                              <w:ind w:left="0" w:right="0" w:firstLine="0"/>
+                              <w:jc w:val="left"/>
+                              <w:textDirection w:val="btLr"/>
+                            </w:pPr>
+                            <w:r>
+                              <w:rPr>
+                                <w:rFonts w:ascii="Arial" w:cs="Arial" w:eastAsia="Arial" w:hAnsi="Arial"/>
+                                <w:b w:val="0"/>
+                                <w:i w:val="0"/>
+                                <w:smallCaps w:val="0"/>
+                                <w:strike w:val="0"/>
+                                <w:color w:val="000000"/>
+                                <w:sz w:val="28"/>
+                                <w:vertAlign w:val="baseline"/>
+                              </w:rPr>
+                            </w:r>
+                            <w:r>
+                              <w:rPr>
+                                <w:rFonts w:ascii="Arial" w:cs="Arial" w:eastAsia="Arial" w:hAnsi="Arial"/>
+                                <w:b w:val="0"/>
+                                <w:i w:val="0"/>
+                                <w:smallCaps w:val="0"/>
+                                <w:strike w:val="0"/>
+                                <w:color w:val="000000"/>
+                                <w:sz w:val="28"/>
+                                <w:vertAlign w:val="baseline"/>
+                              </w:rPr>
+                              <w:t xml:space="preserve">+staticSetIDPool void (int ID)</w:t>
+                            </w:r>
+                          </w:p>
+                          <w:p>
+                            <w:pPr>
+                              <w:spacing w:after="0" w:before="0" w:line="240"/>
+                              <w:ind w:left="0" w:right="0" w:firstLine="0"/>
+                              <w:jc w:val="left"/>
+                              <w:textDirection w:val="btLr"/>
+                            </w:pPr>
+                            <w:r>
+                              <w:rPr>
+                                <w:rFonts w:ascii="Arial" w:cs="Arial" w:eastAsia="Arial" w:hAnsi="Arial"/>
+                                <w:b w:val="0"/>
+                                <w:i w:val="0"/>
+                                <w:smallCaps w:val="0"/>
+                                <w:strike w:val="0"/>
+                                <w:color w:val="000000"/>
+                                <w:sz w:val="28"/>
+                                <w:vertAlign w:val="baseline"/>
+                              </w:rPr>
                             </w:r>
                           </w:p>
                           <w:p>
@@ -1304,14 +1337,14 @@
           <mc:Fallback>
             <w:drawing>
               <wp:inline distB="114300" distT="114300" distL="114300" distR="114300">
-                <wp:extent cx="2447925" cy="4933950"/>
+                <wp:extent cx="2447925" cy="5772150"/>
                 <wp:effectExtent b="0" l="0" r="0" t="0"/>
-                <wp:docPr id="2" name="image4.png"/>
+                <wp:docPr id="1" name="image2.png"/>
                 <a:graphic>
                   <a:graphicData uri="http://schemas.openxmlformats.org/drawingml/2006/picture">
                     <pic:pic>
                       <pic:nvPicPr>
-                        <pic:cNvPr id="0" name="image4.png"/>
+                        <pic:cNvPr id="0" name="image2.png"/>
                         <pic:cNvPicPr preferRelativeResize="0"/>
                       </pic:nvPicPr>
                       <pic:blipFill>
@@ -1324,7 +1357,7 @@
                       <pic:spPr>
                         <a:xfrm>
                           <a:off x="0" y="0"/>
-                          <a:ext cx="2447925" cy="4933950"/>
+                          <a:ext cx="2447925" cy="5772150"/>
                         </a:xfrm>
                         <a:prstGeom prst="rect"/>
                         <a:ln/>
@@ -1350,12 +1383,12 @@
               <wp:inline distB="114300" distT="114300" distL="114300" distR="114300">
                 <wp:extent cx="2628900" cy="3390900"/>
                 <wp:effectExtent b="0" l="0" r="0" t="0"/>
-                <wp:docPr id="3" name=""/>
+                <wp:docPr id="2" name=""/>
                 <a:graphic>
                   <a:graphicData uri="http://schemas.microsoft.com/office/word/2010/wordprocessingShape">
                     <wps:wsp>
                       <wps:cNvSpPr txBox="1"/>
-                      <wps:cNvPr id="4" name="Shape 4"/>
+                      <wps:cNvPr id="3" name="Shape 3"/>
                       <wps:spPr>
                         <a:xfrm>
                           <a:off x="876300" y="676275"/>
@@ -1488,40 +1521,73 @@
                                 <w:sz w:val="28"/>
                                 <w:vertAlign w:val="baseline"/>
                               </w:rPr>
-                              <w:t xml:space="preserve"> - string Item name</w:t>
-                            </w:r>
-                          </w:p>
-                          <w:p>
-                            <w:pPr>
-                              <w:spacing w:after="0" w:before="0" w:line="240"/>
-                              <w:ind w:left="0" w:right="0" w:firstLine="0"/>
-                              <w:jc w:val="left"/>
-                              <w:textDirection w:val="btLr"/>
-                            </w:pPr>
-                            <w:r>
-                              <w:rPr>
-                                <w:rFonts w:ascii="Arial" w:cs="Arial" w:eastAsia="Arial" w:hAnsi="Arial"/>
-                                <w:b w:val="0"/>
-                                <w:i w:val="0"/>
-                                <w:smallCaps w:val="0"/>
-                                <w:strike w:val="0"/>
-                                <w:color w:val="000000"/>
-                                <w:sz w:val="28"/>
-                                <w:vertAlign w:val="baseline"/>
-                              </w:rPr>
-                            </w:r>
-                            <w:r>
-                              <w:rPr>
-                                <w:rFonts w:ascii="Arial" w:cs="Arial" w:eastAsia="Arial" w:hAnsi="Arial"/>
-                                <w:b w:val="0"/>
-                                <w:i w:val="0"/>
-                                <w:smallCaps w:val="0"/>
-                                <w:strike w:val="0"/>
-                                <w:color w:val="000000"/>
-                                <w:sz w:val="28"/>
-                                <w:vertAlign w:val="baseline"/>
-                              </w:rPr>
-                              <w:t xml:space="preserve"> - int Item ID</w:t>
+                              <w:t xml:space="preserve"> - string Brand</w:t>
+                            </w:r>
+                          </w:p>
+                          <w:p>
+                            <w:pPr>
+                              <w:spacing w:after="0" w:before="0" w:line="240"/>
+                              <w:ind w:left="0" w:right="0" w:firstLine="0"/>
+                              <w:jc w:val="left"/>
+                              <w:textDirection w:val="btLr"/>
+                            </w:pPr>
+                            <w:r>
+                              <w:rPr>
+                                <w:rFonts w:ascii="Arial" w:cs="Arial" w:eastAsia="Arial" w:hAnsi="Arial"/>
+                                <w:b w:val="0"/>
+                                <w:i w:val="0"/>
+                                <w:smallCaps w:val="0"/>
+                                <w:strike w:val="0"/>
+                                <w:color w:val="000000"/>
+                                <w:sz w:val="28"/>
+                                <w:vertAlign w:val="baseline"/>
+                              </w:rPr>
+                            </w:r>
+                            <w:r>
+                              <w:rPr>
+                                <w:rFonts w:ascii="Arial" w:cs="Arial" w:eastAsia="Arial" w:hAnsi="Arial"/>
+                                <w:b w:val="0"/>
+                                <w:i w:val="0"/>
+                                <w:smallCaps w:val="0"/>
+                                <w:strike w:val="0"/>
+                                <w:color w:val="000000"/>
+                                <w:sz w:val="28"/>
+                                <w:vertAlign w:val="baseline"/>
+                              </w:rPr>
+                              <w:t xml:space="preserve"> - string type</w:t>
+                            </w:r>
+                          </w:p>
+                          <w:p>
+                            <w:pPr>
+                              <w:spacing w:after="0" w:before="0" w:line="240"/>
+                              <w:ind w:left="0" w:right="0" w:firstLine="0"/>
+                              <w:jc w:val="left"/>
+                              <w:textDirection w:val="btLr"/>
+                            </w:pPr>
+                            <w:r>
+                              <w:rPr>
+                                <w:rFonts w:ascii="Arial" w:cs="Arial" w:eastAsia="Arial" w:hAnsi="Arial"/>
+                                <w:b w:val="0"/>
+                                <w:i w:val="0"/>
+                                <w:smallCaps w:val="0"/>
+                                <w:strike w:val="0"/>
+                                <w:color w:val="000000"/>
+                                <w:sz w:val="28"/>
+                                <w:vertAlign w:val="baseline"/>
+                              </w:rPr>
+                            </w:r>
+                            <w:r>
+                              <w:rPr>
+                                <w:rFonts w:ascii="Arial" w:cs="Arial" w:eastAsia="Arial" w:hAnsi="Arial"/>
+                                <w:b w:val="0"/>
+                                <w:i w:val="0"/>
+                                <w:smallCaps w:val="0"/>
+                                <w:strike w:val="0"/>
+                                <w:color w:val="000000"/>
+                                <w:sz w:val="28"/>
+                                <w:vertAlign w:val="baseline"/>
+                              </w:rPr>
+                              <w:t xml:space="preserve"> - string Icolor</w:t>
                             </w:r>
                           </w:p>
                           <w:p>
@@ -1620,205 +1686,139 @@
                                 <w:sz w:val="28"/>
                                 <w:vertAlign w:val="baseline"/>
                               </w:rPr>
-                              <w:t xml:space="preserve">+get_Category string</w:t>
-                            </w:r>
-                          </w:p>
-                          <w:p>
-                            <w:pPr>
-                              <w:spacing w:after="0" w:before="0" w:line="240"/>
-                              <w:ind w:left="0" w:right="0" w:firstLine="0"/>
-                              <w:jc w:val="left"/>
-                              <w:textDirection w:val="btLr"/>
-                            </w:pPr>
-                            <w:r>
-                              <w:rPr>
-                                <w:rFonts w:ascii="Arial" w:cs="Arial" w:eastAsia="Arial" w:hAnsi="Arial"/>
-                                <w:b w:val="0"/>
-                                <w:i w:val="0"/>
-                                <w:smallCaps w:val="0"/>
-                                <w:strike w:val="0"/>
-                                <w:color w:val="000000"/>
-                                <w:sz w:val="28"/>
-                                <w:vertAlign w:val="baseline"/>
-                              </w:rPr>
-                            </w:r>
-                            <w:r>
-                              <w:rPr>
-                                <w:rFonts w:ascii="Arial" w:cs="Arial" w:eastAsia="Arial" w:hAnsi="Arial"/>
-                                <w:b w:val="0"/>
-                                <w:i w:val="0"/>
-                                <w:smallCaps w:val="0"/>
-                                <w:strike w:val="0"/>
-                                <w:color w:val="000000"/>
-                                <w:sz w:val="28"/>
-                                <w:vertAlign w:val="baseline"/>
-                              </w:rPr>
-                              <w:t xml:space="preserve">+get_itemname string</w:t>
-                            </w:r>
-                          </w:p>
-                          <w:p>
-                            <w:pPr>
-                              <w:spacing w:after="0" w:before="0" w:line="240"/>
-                              <w:ind w:left="0" w:right="0" w:firstLine="0"/>
-                              <w:jc w:val="left"/>
-                              <w:textDirection w:val="btLr"/>
-                            </w:pPr>
-                            <w:r>
-                              <w:rPr>
-                                <w:rFonts w:ascii="Arial" w:cs="Arial" w:eastAsia="Arial" w:hAnsi="Arial"/>
-                                <w:b w:val="0"/>
-                                <w:i w:val="0"/>
-                                <w:smallCaps w:val="0"/>
-                                <w:strike w:val="0"/>
-                                <w:color w:val="000000"/>
-                                <w:sz w:val="28"/>
-                                <w:vertAlign w:val="baseline"/>
-                              </w:rPr>
-                            </w:r>
-                            <w:r>
-                              <w:rPr>
-                                <w:rFonts w:ascii="Arial" w:cs="Arial" w:eastAsia="Arial" w:hAnsi="Arial"/>
-                                <w:b w:val="0"/>
-                                <w:i w:val="0"/>
-                                <w:smallCaps w:val="0"/>
-                                <w:strike w:val="0"/>
-                                <w:color w:val="000000"/>
-                                <w:sz w:val="28"/>
-                                <w:vertAlign w:val="baseline"/>
-                              </w:rPr>
-                              <w:t xml:space="preserve">+get_ID int</w:t>
-                            </w:r>
-                          </w:p>
-                          <w:p>
-                            <w:pPr>
-                              <w:spacing w:after="0" w:before="0" w:line="240"/>
-                              <w:ind w:left="0" w:right="0" w:firstLine="0"/>
-                              <w:jc w:val="left"/>
-                              <w:textDirection w:val="btLr"/>
-                            </w:pPr>
-                            <w:r>
-                              <w:rPr>
-                                <w:rFonts w:ascii="Arial" w:cs="Arial" w:eastAsia="Arial" w:hAnsi="Arial"/>
-                                <w:b w:val="0"/>
-                                <w:i w:val="0"/>
-                                <w:smallCaps w:val="0"/>
-                                <w:strike w:val="0"/>
-                                <w:color w:val="000000"/>
-                                <w:sz w:val="28"/>
-                                <w:vertAlign w:val="baseline"/>
-                              </w:rPr>
-                            </w:r>
-                            <w:r>
-                              <w:rPr>
-                                <w:rFonts w:ascii="Arial" w:cs="Arial" w:eastAsia="Arial" w:hAnsi="Arial"/>
-                                <w:b w:val="0"/>
-                                <w:i w:val="0"/>
-                                <w:smallCaps w:val="0"/>
-                                <w:strike w:val="0"/>
-                                <w:color w:val="000000"/>
-                                <w:sz w:val="28"/>
-                                <w:vertAlign w:val="baseline"/>
-                              </w:rPr>
-                              <w:t xml:space="preserve">+get_Price int</w:t>
-                            </w:r>
-                          </w:p>
-                          <w:p>
-                            <w:pPr>
-                              <w:spacing w:after="0" w:before="0" w:line="240"/>
-                              <w:ind w:left="0" w:right="0" w:firstLine="0"/>
-                              <w:jc w:val="left"/>
-                              <w:textDirection w:val="btLr"/>
-                            </w:pPr>
-                            <w:r>
-                              <w:rPr>
-                                <w:rFonts w:ascii="Arial" w:cs="Arial" w:eastAsia="Arial" w:hAnsi="Arial"/>
-                                <w:b w:val="0"/>
-                                <w:i w:val="0"/>
-                                <w:smallCaps w:val="0"/>
-                                <w:strike w:val="0"/>
-                                <w:color w:val="000000"/>
-                                <w:sz w:val="28"/>
-                                <w:vertAlign w:val="baseline"/>
-                              </w:rPr>
-                            </w:r>
-                            <w:r>
-                              <w:rPr>
-                                <w:rFonts w:ascii="Arial" w:cs="Arial" w:eastAsia="Arial" w:hAnsi="Arial"/>
-                                <w:b w:val="0"/>
-                                <w:i w:val="0"/>
-                                <w:smallCaps w:val="0"/>
-                                <w:strike w:val="0"/>
-                                <w:color w:val="000000"/>
-                                <w:sz w:val="28"/>
-                                <w:vertAlign w:val="baseline"/>
-                              </w:rPr>
-                              <w:t xml:space="preserve">+Static SetID</w:t>
-                            </w:r>
-                          </w:p>
-                          <w:p>
-                            <w:pPr>
-                              <w:spacing w:after="0" w:before="0" w:line="240"/>
-                              <w:ind w:left="0" w:right="0" w:firstLine="0"/>
-                              <w:jc w:val="left"/>
-                              <w:textDirection w:val="btLr"/>
-                            </w:pPr>
-                            <w:r>
-                              <w:rPr>
-                                <w:rFonts w:ascii="Arial" w:cs="Arial" w:eastAsia="Arial" w:hAnsi="Arial"/>
-                                <w:b w:val="0"/>
-                                <w:i w:val="0"/>
-                                <w:smallCaps w:val="0"/>
-                                <w:strike w:val="0"/>
-                                <w:color w:val="000000"/>
-                                <w:sz w:val="28"/>
-                                <w:vertAlign w:val="baseline"/>
-                              </w:rPr>
-                            </w:r>
-                            <w:r>
-                              <w:rPr>
-                                <w:rFonts w:ascii="Arial" w:cs="Arial" w:eastAsia="Arial" w:hAnsi="Arial"/>
-                                <w:b w:val="0"/>
-                                <w:i w:val="0"/>
-                                <w:smallCaps w:val="0"/>
-                                <w:strike w:val="0"/>
-                                <w:color w:val="000000"/>
-                                <w:sz w:val="28"/>
-                                <w:vertAlign w:val="baseline"/>
-                              </w:rPr>
-                              <w:t xml:space="preserve">+SortItem Void</w:t>
-                            </w:r>
-                          </w:p>
-                          <w:p>
-                            <w:pPr>
-                              <w:spacing w:after="0" w:before="0" w:line="240"/>
-                              <w:ind w:left="0" w:right="0" w:firstLine="0"/>
-                              <w:jc w:val="left"/>
-                              <w:textDirection w:val="btLr"/>
-                            </w:pPr>
-                            <w:r>
-                              <w:rPr>
-                                <w:rFonts w:ascii="Arial" w:cs="Arial" w:eastAsia="Arial" w:hAnsi="Arial"/>
-                                <w:b w:val="0"/>
-                                <w:i w:val="0"/>
-                                <w:smallCaps w:val="0"/>
-                                <w:strike w:val="0"/>
-                                <w:color w:val="000000"/>
-                                <w:sz w:val="28"/>
-                                <w:vertAlign w:val="baseline"/>
-                              </w:rPr>
-                            </w:r>
-                            <w:r>
-                              <w:rPr>
-                                <w:rFonts w:ascii="Arial" w:cs="Arial" w:eastAsia="Arial" w:hAnsi="Arial"/>
-                                <w:b w:val="0"/>
-                                <w:i w:val="0"/>
-                                <w:smallCaps w:val="0"/>
-                                <w:strike w:val="0"/>
-                                <w:color w:val="000000"/>
-                                <w:sz w:val="28"/>
-                                <w:vertAlign w:val="baseline"/>
-                              </w:rPr>
-                              <w:t xml:space="preserve">+WritetoFile void</w:t>
+                              <w:t xml:space="preserve">+getCategory string</w:t>
+                            </w:r>
+                          </w:p>
+                          <w:p>
+                            <w:pPr>
+                              <w:spacing w:after="0" w:before="0" w:line="240"/>
+                              <w:ind w:left="0" w:right="0" w:firstLine="0"/>
+                              <w:jc w:val="left"/>
+                              <w:textDirection w:val="btLr"/>
+                            </w:pPr>
+                            <w:r>
+                              <w:rPr>
+                                <w:rFonts w:ascii="Arial" w:cs="Arial" w:eastAsia="Arial" w:hAnsi="Arial"/>
+                                <w:b w:val="0"/>
+                                <w:i w:val="0"/>
+                                <w:smallCaps w:val="0"/>
+                                <w:strike w:val="0"/>
+                                <w:color w:val="000000"/>
+                                <w:sz w:val="28"/>
+                                <w:vertAlign w:val="baseline"/>
+                              </w:rPr>
+                            </w:r>
+                            <w:r>
+                              <w:rPr>
+                                <w:rFonts w:ascii="Arial" w:cs="Arial" w:eastAsia="Arial" w:hAnsi="Arial"/>
+                                <w:b w:val="0"/>
+                                <w:i w:val="0"/>
+                                <w:smallCaps w:val="0"/>
+                                <w:strike w:val="0"/>
+                                <w:color w:val="000000"/>
+                                <w:sz w:val="28"/>
+                                <w:vertAlign w:val="baseline"/>
+                              </w:rPr>
+                              <w:t xml:space="preserve">+getBrand string</w:t>
+                            </w:r>
+                          </w:p>
+                          <w:p>
+                            <w:pPr>
+                              <w:spacing w:after="0" w:before="0" w:line="240"/>
+                              <w:ind w:left="0" w:right="0" w:firstLine="0"/>
+                              <w:jc w:val="left"/>
+                              <w:textDirection w:val="btLr"/>
+                            </w:pPr>
+                            <w:r>
+                              <w:rPr>
+                                <w:rFonts w:ascii="Arial" w:cs="Arial" w:eastAsia="Arial" w:hAnsi="Arial"/>
+                                <w:b w:val="0"/>
+                                <w:i w:val="0"/>
+                                <w:smallCaps w:val="0"/>
+                                <w:strike w:val="0"/>
+                                <w:color w:val="000000"/>
+                                <w:sz w:val="28"/>
+                                <w:vertAlign w:val="baseline"/>
+                              </w:rPr>
+                            </w:r>
+                            <w:r>
+                              <w:rPr>
+                                <w:rFonts w:ascii="Arial" w:cs="Arial" w:eastAsia="Arial" w:hAnsi="Arial"/>
+                                <w:b w:val="0"/>
+                                <w:i w:val="0"/>
+                                <w:smallCaps w:val="0"/>
+                                <w:strike w:val="0"/>
+                                <w:color w:val="000000"/>
+                                <w:sz w:val="28"/>
+                                <w:vertAlign w:val="baseline"/>
+                              </w:rPr>
+                              <w:t xml:space="preserve">+getType string</w:t>
+                            </w:r>
+                          </w:p>
+                          <w:p>
+                            <w:pPr>
+                              <w:spacing w:after="0" w:before="0" w:line="240"/>
+                              <w:ind w:left="0" w:right="0" w:firstLine="0"/>
+                              <w:jc w:val="left"/>
+                              <w:textDirection w:val="btLr"/>
+                            </w:pPr>
+                            <w:r>
+                              <w:rPr>
+                                <w:rFonts w:ascii="Arial" w:cs="Arial" w:eastAsia="Arial" w:hAnsi="Arial"/>
+                                <w:b w:val="0"/>
+                                <w:i w:val="0"/>
+                                <w:smallCaps w:val="0"/>
+                                <w:strike w:val="0"/>
+                                <w:color w:val="000000"/>
+                                <w:sz w:val="28"/>
+                                <w:vertAlign w:val="baseline"/>
+                              </w:rPr>
+                            </w:r>
+                            <w:r>
+                              <w:rPr>
+                                <w:rFonts w:ascii="Arial" w:cs="Arial" w:eastAsia="Arial" w:hAnsi="Arial"/>
+                                <w:b w:val="0"/>
+                                <w:i w:val="0"/>
+                                <w:smallCaps w:val="0"/>
+                                <w:strike w:val="0"/>
+                                <w:color w:val="000000"/>
+                                <w:sz w:val="28"/>
+                                <w:vertAlign w:val="baseline"/>
+                              </w:rPr>
+                              <w:t xml:space="preserve">+getPrice int</w:t>
+                            </w:r>
+                          </w:p>
+                          <w:p>
+                            <w:pPr>
+                              <w:spacing w:after="0" w:before="0" w:line="240"/>
+                              <w:ind w:left="0" w:right="0" w:firstLine="0"/>
+                              <w:jc w:val="left"/>
+                              <w:textDirection w:val="btLr"/>
+                            </w:pPr>
+                            <w:r>
+                              <w:rPr>
+                                <w:rFonts w:ascii="Arial" w:cs="Arial" w:eastAsia="Arial" w:hAnsi="Arial"/>
+                                <w:b w:val="0"/>
+                                <w:i w:val="0"/>
+                                <w:smallCaps w:val="0"/>
+                                <w:strike w:val="0"/>
+                                <w:color w:val="000000"/>
+                                <w:sz w:val="28"/>
+                                <w:vertAlign w:val="baseline"/>
+                              </w:rPr>
+                            </w:r>
+                            <w:r>
+                              <w:rPr>
+                                <w:rFonts w:ascii="Arial" w:cs="Arial" w:eastAsia="Arial" w:hAnsi="Arial"/>
+                                <w:b w:val="0"/>
+                                <w:i w:val="0"/>
+                                <w:smallCaps w:val="0"/>
+                                <w:strike w:val="0"/>
+                                <w:color w:val="000000"/>
+                                <w:sz w:val="28"/>
+                                <w:vertAlign w:val="baseline"/>
+                              </w:rPr>
+                              <w:t xml:space="preserve">+getColor string</w:t>
                             </w:r>
                           </w:p>
                           <w:p>
@@ -1855,12 +1855,12 @@
               <wp:inline distB="114300" distT="114300" distL="114300" distR="114300">
                 <wp:extent cx="2628900" cy="3390900"/>
                 <wp:effectExtent b="0" l="0" r="0" t="0"/>
-                <wp:docPr id="3" name="image6.png"/>
+                <wp:docPr id="2" name="image4.png"/>
                 <a:graphic>
                   <a:graphicData uri="http://schemas.openxmlformats.org/drawingml/2006/picture">
                     <pic:pic>
                       <pic:nvPicPr>
-                        <pic:cNvPr id="0" name="image6.png"/>
+                        <pic:cNvPr id="0" name="image4.png"/>
                         <pic:cNvPicPr preferRelativeResize="0"/>
                       </pic:nvPicPr>
                       <pic:blipFill>
@@ -1903,238 +1903,6 @@
           <w:szCs w:val="24"/>
         </w:rPr>
       </w:pPr>
-      <w:r>
-        <w:rPr>
-          <w:rFonts w:ascii="Times New Roman" w:cs="Times New Roman" w:eastAsia="Times New Roman" w:hAnsi="Times New Roman"/>
-          <w:b w:val="1"/>
-          <w:sz w:val="24"/>
-          <w:szCs w:val="24"/>
-        </w:rPr>
-        <mc:AlternateContent>
-          <mc:Choice Requires="wpg">
-            <w:drawing>
-              <wp:inline distB="114300" distT="114300" distL="114300" distR="114300">
-                <wp:extent cx="2290763" cy="2861849"/>
-                <wp:effectExtent b="0" l="0" r="0" t="0"/>
-                <wp:docPr id="1" name=""/>
-                <a:graphic>
-                  <a:graphicData uri="http://schemas.microsoft.com/office/word/2010/wordprocessingShape">
-                    <wps:wsp>
-                      <wps:cNvSpPr txBox="1"/>
-                      <wps:cNvPr id="2" name="Shape 2"/>
-                      <wps:spPr>
-                        <a:xfrm>
-                          <a:off x="1257300" y="619125"/>
-                          <a:ext cx="2419500" cy="3028800"/>
-                        </a:xfrm>
-                        <a:prstGeom prst="rect">
-                          <a:avLst/>
-                        </a:prstGeom>
-                        <a:noFill/>
-                        <a:ln>
-                          <a:noFill/>
-                        </a:ln>
-                      </wps:spPr>
-                      <wps:txbx>
-                        <w:txbxContent>
-                          <w:p>
-                            <w:pPr>
-                              <w:spacing w:after="0" w:before="0" w:line="240"/>
-                              <w:ind w:left="0" w:right="0" w:firstLine="0"/>
-                              <w:jc w:val="center"/>
-                              <w:textDirection w:val="btLr"/>
-                            </w:pPr>
-                            <w:r>
-                              <w:rPr>
-                                <w:rFonts w:ascii="Arial" w:cs="Arial" w:eastAsia="Arial" w:hAnsi="Arial"/>
-                                <w:b w:val="0"/>
-                                <w:i w:val="0"/>
-                                <w:smallCaps w:val="0"/>
-                                <w:strike w:val="0"/>
-                                <w:color w:val="000000"/>
-                                <w:sz w:val="36"/>
-                                <w:vertAlign w:val="baseline"/>
-                              </w:rPr>
-                              <w:t xml:space="preserve">Cash Class</w:t>
-                            </w:r>
-                          </w:p>
-                          <w:p>
-                            <w:pPr>
-                              <w:spacing w:after="0" w:before="0" w:line="240"/>
-                              <w:ind w:left="0" w:right="0" w:firstLine="0"/>
-                              <w:jc w:val="center"/>
-                              <w:textDirection w:val="btLr"/>
-                            </w:pPr>
-                            <w:r>
-                              <w:rPr>
-                                <w:rFonts w:ascii="Arial" w:cs="Arial" w:eastAsia="Arial" w:hAnsi="Arial"/>
-                                <w:b w:val="0"/>
-                                <w:i w:val="0"/>
-                                <w:smallCaps w:val="0"/>
-                                <w:strike w:val="0"/>
-                                <w:color w:val="000000"/>
-                                <w:sz w:val="36"/>
-                                <w:vertAlign w:val="baseline"/>
-                              </w:rPr>
-                            </w:r>
-                            <w:r>
-                              <w:rPr>
-                                <w:rFonts w:ascii="Arial" w:cs="Arial" w:eastAsia="Arial" w:hAnsi="Arial"/>
-                                <w:b w:val="0"/>
-                                <w:i w:val="0"/>
-                                <w:smallCaps w:val="0"/>
-                                <w:strike w:val="0"/>
-                                <w:color w:val="000000"/>
-                                <w:sz w:val="28"/>
-                                <w:vertAlign w:val="baseline"/>
-                              </w:rPr>
-                              <w:t xml:space="preserve">-------------------------------------</w:t>
-                            </w:r>
-                          </w:p>
-                          <w:p>
-                            <w:pPr>
-                              <w:spacing w:after="0" w:before="0" w:line="240"/>
-                              <w:ind w:left="0" w:right="0" w:firstLine="0"/>
-                              <w:jc w:val="left"/>
-                              <w:textDirection w:val="btLr"/>
-                            </w:pPr>
-                            <w:r>
-                              <w:rPr>
-                                <w:rFonts w:ascii="Arial" w:cs="Arial" w:eastAsia="Arial" w:hAnsi="Arial"/>
-                                <w:b w:val="0"/>
-                                <w:i w:val="0"/>
-                                <w:smallCaps w:val="0"/>
-                                <w:strike w:val="0"/>
-                                <w:color w:val="000000"/>
-                                <w:sz w:val="28"/>
-                                <w:vertAlign w:val="baseline"/>
-                              </w:rPr>
-                            </w:r>
-                            <w:r>
-                              <w:rPr>
-                                <w:rFonts w:ascii="Arial" w:cs="Arial" w:eastAsia="Arial" w:hAnsi="Arial"/>
-                                <w:b w:val="0"/>
-                                <w:i w:val="0"/>
-                                <w:smallCaps w:val="0"/>
-                                <w:strike w:val="0"/>
-                                <w:color w:val="000000"/>
-                                <w:sz w:val="28"/>
-                                <w:vertAlign w:val="baseline"/>
-                              </w:rPr>
-                              <w:t xml:space="preserve">- cash int</w:t>
-                            </w:r>
-                          </w:p>
-                          <w:p>
-                            <w:pPr>
-                              <w:spacing w:after="0" w:before="0" w:line="240"/>
-                              <w:ind w:left="0" w:right="0" w:firstLine="0"/>
-                              <w:jc w:val="left"/>
-                              <w:textDirection w:val="btLr"/>
-                            </w:pPr>
-                            <w:r>
-                              <w:rPr>
-                                <w:rFonts w:ascii="Arial" w:cs="Arial" w:eastAsia="Arial" w:hAnsi="Arial"/>
-                                <w:b w:val="0"/>
-                                <w:i w:val="0"/>
-                                <w:smallCaps w:val="0"/>
-                                <w:strike w:val="0"/>
-                                <w:color w:val="000000"/>
-                                <w:sz w:val="28"/>
-                                <w:vertAlign w:val="baseline"/>
-                              </w:rPr>
-                            </w:r>
-                            <w:r>
-                              <w:rPr>
-                                <w:rFonts w:ascii="Arial" w:cs="Arial" w:eastAsia="Arial" w:hAnsi="Arial"/>
-                                <w:b w:val="0"/>
-                                <w:i w:val="0"/>
-                                <w:smallCaps w:val="0"/>
-                                <w:strike w:val="0"/>
-                                <w:color w:val="000000"/>
-                                <w:sz w:val="28"/>
-                                <w:vertAlign w:val="baseline"/>
-                              </w:rPr>
-                              <w:t xml:space="preserve">-------------------------------------+get_cash</w:t>
-                            </w:r>
-                          </w:p>
-                          <w:p>
-                            <w:pPr>
-                              <w:spacing w:after="0" w:before="0" w:line="240"/>
-                              <w:ind w:left="0" w:right="0" w:firstLine="0"/>
-                              <w:jc w:val="left"/>
-                              <w:textDirection w:val="btLr"/>
-                            </w:pPr>
-                            <w:r>
-                              <w:rPr>
-                                <w:rFonts w:ascii="Arial" w:cs="Arial" w:eastAsia="Arial" w:hAnsi="Arial"/>
-                                <w:b w:val="0"/>
-                                <w:i w:val="0"/>
-                                <w:smallCaps w:val="0"/>
-                                <w:strike w:val="0"/>
-                                <w:color w:val="000000"/>
-                                <w:sz w:val="28"/>
-                                <w:vertAlign w:val="baseline"/>
-                              </w:rPr>
-                            </w:r>
-                            <w:r>
-                              <w:rPr>
-                                <w:rFonts w:ascii="Arial" w:cs="Arial" w:eastAsia="Arial" w:hAnsi="Arial"/>
-                                <w:b w:val="0"/>
-                                <w:i w:val="0"/>
-                                <w:smallCaps w:val="0"/>
-                                <w:strike w:val="0"/>
-                                <w:color w:val="000000"/>
-                                <w:sz w:val="28"/>
-                                <w:vertAlign w:val="baseline"/>
-                              </w:rPr>
-                              <w:t xml:space="preserve">+Track_Cash void</w:t>
-                            </w:r>
-                          </w:p>
-                        </w:txbxContent>
-                      </wps:txbx>
-                      <wps:bodyPr anchorCtr="0" anchor="t" bIns="91425" lIns="91425" spcFirstLastPara="1" rIns="91425" wrap="square" tIns="91425"/>
-                    </wps:wsp>
-                  </a:graphicData>
-                </a:graphic>
-              </wp:inline>
-            </w:drawing>
-          </mc:Choice>
-          <mc:Fallback>
-            <w:drawing>
-              <wp:inline distB="114300" distT="114300" distL="114300" distR="114300">
-                <wp:extent cx="2290763" cy="2861849"/>
-                <wp:effectExtent b="0" l="0" r="0" t="0"/>
-                <wp:docPr id="1" name="image2.png"/>
-                <a:graphic>
-                  <a:graphicData uri="http://schemas.openxmlformats.org/drawingml/2006/picture">
-                    <pic:pic>
-                      <pic:nvPicPr>
-                        <pic:cNvPr id="0" name="image2.png"/>
-                        <pic:cNvPicPr preferRelativeResize="0"/>
-                      </pic:nvPicPr>
-                      <pic:blipFill>
-                        <a:blip r:embed="rId8"/>
-                        <a:srcRect/>
-                        <a:stretch>
-                          <a:fillRect/>
-                        </a:stretch>
-                      </pic:blipFill>
-                      <pic:spPr>
-                        <a:xfrm>
-                          <a:off x="0" y="0"/>
-                          <a:ext cx="2290763" cy="2861849"/>
-                        </a:xfrm>
-                        <a:prstGeom prst="rect"/>
-                        <a:ln/>
-                      </pic:spPr>
-                    </pic:pic>
-                  </a:graphicData>
-                </a:graphic>
-              </wp:inline>
-            </w:drawing>
-          </mc:Fallback>
-        </mc:AlternateContent>
-      </w:r>
       <w:r>
         <w:rPr>
           <w:rtl w:val="0"/>

</xml_diff>